<commit_message>
Cambiado porque no funciona en el controlador
</commit_message>
<xml_diff>
--- a/document/Introducció.docx
+++ b/document/Introducció.docx
@@ -51,7 +51,7 @@
         <w:rPr>
           <w:lang w:val="ca-ES"/>
         </w:rPr>
-        <w:t xml:space="preserve">Crear una estació atmosfèrica amb components de </w:t>
+        <w:t xml:space="preserve">La principal idea del projecte és construir una estació atmosfèrica amb components de </w:t>
       </w:r>
       <w:proofErr w:type="spellStart"/>
       <w:r>
@@ -67,21 +67,90 @@
         <w:rPr>
           <w:lang w:val="ca-ES"/>
         </w:rPr>
-        <w:t xml:space="preserve"> i connectar amb un servidor per part del usuari poder visualitzar les dades captades dels dispositius. </w:t>
+        <w:t xml:space="preserve"> i gestionar les dades per visualitzar en un posterior moment.</w:t>
       </w:r>
     </w:p>
     <w:p>
       <w:pPr>
-        <w:pStyle w:val="Ttulo2"/>
-        <w:rPr>
-          <w:lang w:val="ca-ES"/>
-        </w:rPr>
-      </w:pPr>
-      <w:r>
-        <w:rPr>
-          <w:lang w:val="ca-ES"/>
-        </w:rPr>
-        <w:t>Objectius personal</w:t>
+        <w:rPr>
+          <w:lang w:val="ca-ES"/>
+        </w:rPr>
+      </w:pPr>
+      <w:proofErr w:type="spellStart"/>
+      <w:r>
+        <w:rPr>
+          <w:i/>
+          <w:iCs/>
+          <w:lang w:val="ca-ES"/>
+        </w:rPr>
+        <w:t>Aduino</w:t>
+      </w:r>
+      <w:proofErr w:type="spellEnd"/>
+      <w:r>
+        <w:rPr>
+          <w:lang w:val="ca-ES"/>
+        </w:rPr>
+        <w:t xml:space="preserve"> és un mòdul semblant a un ordinador de baix cost</w:t>
+      </w:r>
+      <w:r>
+        <w:rPr>
+          <w:lang w:val="ca-ES"/>
+        </w:rPr>
+        <w:t xml:space="preserve"> i codi obert</w:t>
+      </w:r>
+      <w:r>
+        <w:rPr>
+          <w:lang w:val="ca-ES"/>
+        </w:rPr>
+        <w:t>, perfecte</w:t>
+      </w:r>
+      <w:r>
+        <w:rPr>
+          <w:lang w:val="ca-ES"/>
+        </w:rPr>
+        <w:t xml:space="preserve"> per modificar i </w:t>
+      </w:r>
+      <w:r>
+        <w:rPr>
+          <w:lang w:val="ca-ES"/>
+        </w:rPr>
+        <w:t>controlar</w:t>
+      </w:r>
+      <w:r>
+        <w:rPr>
+          <w:lang w:val="ca-ES"/>
+        </w:rPr>
+        <w:t xml:space="preserve"> a gust de l’usuari </w:t>
+      </w:r>
+      <w:r>
+        <w:rPr>
+          <w:lang w:val="ca-ES"/>
+        </w:rPr>
+        <w:t xml:space="preserve">aparells i a la vegada sense consumir molt, pot funcionar </w:t>
+      </w:r>
+      <w:r>
+        <w:rPr>
+          <w:lang w:val="ca-ES"/>
+        </w:rPr>
+        <w:t xml:space="preserve">amb una pila </w:t>
+      </w:r>
+      <w:r>
+        <w:rPr>
+          <w:lang w:val="ca-ES"/>
+        </w:rPr>
+        <w:t>que</w:t>
+      </w:r>
+      <w:r>
+        <w:rPr>
+          <w:lang w:val="ca-ES"/>
+        </w:rPr>
+        <w:t xml:space="preserve"> trobem per casa.</w:t>
+      </w:r>
+      <w:r>
+        <w:rPr>
+          <w:lang w:val="ca-ES"/>
+        </w:rPr>
+        <w:t xml:space="preserve"> Al ser un microordinador que consumeix poc, no pot fer molt càlculs important com el processadors grans.</w:t>
       </w:r>
     </w:p>
     <w:p>
@@ -94,7 +163,31 @@
         <w:rPr>
           <w:lang w:val="ca-ES"/>
         </w:rPr>
-        <w:t xml:space="preserve">Entendre els components dels </w:t>
+        <w:t>Per complir amb la funcionalitat del projecte</w:t>
+      </w:r>
+      <w:r>
+        <w:rPr>
+          <w:lang w:val="ca-ES"/>
+        </w:rPr>
+        <w:t>,</w:t>
+      </w:r>
+      <w:r>
+        <w:rPr>
+          <w:lang w:val="ca-ES"/>
+        </w:rPr>
+        <w:t xml:space="preserve"> el microordinador </w:t>
+      </w:r>
+      <w:r>
+        <w:rPr>
+          <w:lang w:val="ca-ES"/>
+        </w:rPr>
+        <w:t>incorpora</w:t>
+      </w:r>
+      <w:r>
+        <w:rPr>
+          <w:lang w:val="ca-ES"/>
+        </w:rPr>
+        <w:t xml:space="preserve"> sensors per cada dada que es vol controlar, tots els sensors els poden trobar per internet amb cost mínim i desenvolupats per </w:t>
       </w:r>
       <w:proofErr w:type="spellStart"/>
       <w:r>
@@ -110,7 +203,7 @@
         <w:rPr>
           <w:lang w:val="ca-ES"/>
         </w:rPr>
-        <w:t xml:space="preserve"> per utilitzar en projectes personals.</w:t>
+        <w:t xml:space="preserve">. </w:t>
       </w:r>
     </w:p>
     <w:p>
@@ -123,39 +216,151 @@
         <w:rPr>
           <w:lang w:val="ca-ES"/>
         </w:rPr>
-        <w:t>Construir el circuit del sistema pels autors d’aquet projecte.</w:t>
+        <w:t>Per tal de veure les dades hi haurà una manipulació</w:t>
+      </w:r>
+      <w:r>
+        <w:rPr>
+          <w:lang w:val="ca-ES"/>
+        </w:rPr>
+        <w:t>,</w:t>
+      </w:r>
+      <w:r>
+        <w:rPr>
+          <w:lang w:val="ca-ES"/>
+        </w:rPr>
+        <w:t xml:space="preserve"> programada amb </w:t>
+      </w:r>
+      <w:r>
+        <w:rPr>
+          <w:i/>
+          <w:iCs/>
+          <w:lang w:val="ca-ES"/>
+        </w:rPr>
+        <w:t>J</w:t>
+      </w:r>
+      <w:r>
+        <w:rPr>
+          <w:i/>
+          <w:iCs/>
+          <w:lang w:val="ca-ES"/>
+        </w:rPr>
+        <w:t>ava</w:t>
+      </w:r>
+      <w:r>
+        <w:rPr>
+          <w:lang w:val="ca-ES"/>
+        </w:rPr>
+        <w:t xml:space="preserve"> des de un projecte </w:t>
+      </w:r>
+      <w:proofErr w:type="spellStart"/>
+      <w:r>
+        <w:rPr>
+          <w:i/>
+          <w:iCs/>
+          <w:lang w:val="ca-ES"/>
+        </w:rPr>
+        <w:t>Maven</w:t>
+      </w:r>
+      <w:proofErr w:type="spellEnd"/>
+      <w:r>
+        <w:rPr>
+          <w:lang w:val="ca-ES"/>
+        </w:rPr>
+        <w:t xml:space="preserve"> que </w:t>
+      </w:r>
+      <w:r>
+        <w:rPr>
+          <w:lang w:val="ca-ES"/>
+        </w:rPr>
+        <w:t>està</w:t>
+      </w:r>
+      <w:r>
+        <w:rPr>
+          <w:lang w:val="ca-ES"/>
+        </w:rPr>
+        <w:t xml:space="preserve"> explicat </w:t>
+      </w:r>
+      <w:r>
+        <w:rPr>
+          <w:lang w:val="ca-ES"/>
+        </w:rPr>
+        <w:t>en el següent</w:t>
+      </w:r>
+      <w:r>
+        <w:rPr>
+          <w:lang w:val="ca-ES"/>
+        </w:rPr>
+        <w:t xml:space="preserve"> l’apartat </w:t>
+      </w:r>
+      <w:r>
+        <w:rPr>
+          <w:lang w:val="ca-ES"/>
+        </w:rPr>
+        <w:t>del projecte.</w:t>
       </w:r>
     </w:p>
     <w:p>
       <w:pPr>
+        <w:rPr>
+          <w:lang w:val="ca-ES"/>
+        </w:rPr>
+      </w:pPr>
+      <w:r>
+        <w:rPr>
+          <w:lang w:val="ca-ES"/>
+        </w:rPr>
+        <w:t xml:space="preserve">La manipulació també integra l’emmagatzematge de les dades si es vol i la visualització d’elles en un futur, en aquest projecte </w:t>
+      </w:r>
+      <w:r>
+        <w:rPr>
+          <w:lang w:val="ca-ES"/>
+        </w:rPr>
+        <w:t>té</w:t>
+      </w:r>
+      <w:r>
+        <w:rPr>
+          <w:lang w:val="ca-ES"/>
+        </w:rPr>
+        <w:t xml:space="preserve"> dos opcions</w:t>
+      </w:r>
+      <w:r>
+        <w:rPr>
+          <w:lang w:val="ca-ES"/>
+        </w:rPr>
+        <w:t xml:space="preserve"> explicat en l’apartat següent del projecte.</w:t>
+      </w:r>
+      <w:r>
+        <w:rPr>
+          <w:lang w:val="ca-ES"/>
+        </w:rPr>
+        <w:t xml:space="preserve"> </w:t>
+      </w:r>
+    </w:p>
+    <w:p/>
+    <w:p>
+      <w:pPr>
         <w:pStyle w:val="Ttulo2"/>
         <w:rPr>
-          <w:lang w:val="ca-ES"/>
-        </w:rPr>
-      </w:pPr>
-      <w:r>
-        <w:rPr>
-          <w:lang w:val="ca-ES"/>
-        </w:rPr>
-        <w:t>O</w:t>
-      </w:r>
-      <w:r>
-        <w:rPr>
-          <w:lang w:val="ca-ES"/>
-        </w:rPr>
-        <w:t>bjec</w:t>
-      </w:r>
-      <w:r>
-        <w:rPr>
-          <w:lang w:val="ca-ES"/>
-        </w:rPr>
-        <w:t xml:space="preserve">tiu </w:t>
-      </w:r>
-      <w:r>
-        <w:rPr>
-          <w:lang w:val="ca-ES"/>
-        </w:rPr>
-        <w:t>tècnics</w:t>
+          <w:rFonts w:asciiTheme="minorHAnsi" w:eastAsiaTheme="minorEastAsia" w:hAnsiTheme="minorHAnsi" w:cstheme="minorBidi"/>
+          <w:b w:val="0"/>
+          <w:bCs w:val="0"/>
+          <w:color w:val="auto"/>
+          <w:sz w:val="22"/>
+          <w:szCs w:val="22"/>
+          <w:lang w:val="ca-ES"/>
+        </w:rPr>
+      </w:pPr>
+      <w:r>
+        <w:rPr>
+          <w:lang w:val="ca-ES"/>
+        </w:rPr>
+        <w:t>Objectius personal</w:t>
+      </w:r>
+      <w:r>
+        <w:rPr>
+          <w:lang w:val="ca-ES"/>
+        </w:rPr>
+        <w:t xml:space="preserve"> </w:t>
       </w:r>
     </w:p>
     <w:p>
@@ -168,7 +373,196 @@
         <w:rPr>
           <w:lang w:val="ca-ES"/>
         </w:rPr>
-        <w:t xml:space="preserve">Utilitzar totes les teories apreses en el curs, a més d’estendre els coneixement al camp de </w:t>
+        <w:t>Al principi del projecte estava l’idea de treballar en l’àmbit informàtic relacionat amb la electrònica, perquè l’</w:t>
+      </w:r>
+      <w:r>
+        <w:rPr>
+          <w:lang w:val="ca-ES"/>
+        </w:rPr>
+        <w:t>origen del projecte é</w:t>
+      </w:r>
+      <w:r>
+        <w:rPr>
+          <w:lang w:val="ca-ES"/>
+        </w:rPr>
+        <w:t>s d’un curs de desenvolupament d’aplicacions multimèdia.</w:t>
+      </w:r>
+    </w:p>
+    <w:p>
+      <w:pPr>
+        <w:rPr>
+          <w:lang w:val="ca-ES"/>
+        </w:rPr>
+      </w:pPr>
+      <w:r>
+        <w:rPr>
+          <w:lang w:val="ca-ES"/>
+        </w:rPr>
+        <w:t xml:space="preserve">La raó de relacionar-la  amb la electrònica </w:t>
+      </w:r>
+      <w:r>
+        <w:rPr>
+          <w:lang w:val="ca-ES"/>
+        </w:rPr>
+        <w:t xml:space="preserve">és perquè els components del grup els agrada, per un futur estendre les idees apreses en un grau relacionat amb la informàtica </w:t>
+      </w:r>
+      <w:r>
+        <w:rPr>
+          <w:lang w:val="ca-ES"/>
+        </w:rPr>
+        <w:t>o</w:t>
+      </w:r>
+      <w:r>
+        <w:rPr>
+          <w:lang w:val="ca-ES"/>
+        </w:rPr>
+        <w:t xml:space="preserve"> electrònica.</w:t>
+      </w:r>
+    </w:p>
+    <w:p>
+      <w:pPr>
+        <w:rPr>
+          <w:lang w:val="ca-ES"/>
+        </w:rPr>
+      </w:pPr>
+    </w:p>
+    <w:p>
+      <w:pPr>
+        <w:pStyle w:val="Ttulo2"/>
+        <w:rPr>
+          <w:lang w:val="ca-ES"/>
+        </w:rPr>
+      </w:pPr>
+      <w:r>
+        <w:rPr>
+          <w:lang w:val="ca-ES"/>
+        </w:rPr>
+        <w:t>O</w:t>
+      </w:r>
+      <w:r>
+        <w:rPr>
+          <w:lang w:val="ca-ES"/>
+        </w:rPr>
+        <w:t>bjec</w:t>
+      </w:r>
+      <w:r>
+        <w:rPr>
+          <w:lang w:val="ca-ES"/>
+        </w:rPr>
+        <w:t xml:space="preserve">tiu </w:t>
+      </w:r>
+      <w:r>
+        <w:rPr>
+          <w:lang w:val="ca-ES"/>
+        </w:rPr>
+        <w:t>tècnics</w:t>
+      </w:r>
+    </w:p>
+    <w:p>
+      <w:pPr>
+        <w:rPr>
+          <w:lang w:val="ca-ES"/>
+        </w:rPr>
+      </w:pPr>
+      <w:r>
+        <w:rPr>
+          <w:lang w:val="ca-ES"/>
+        </w:rPr>
+        <w:t xml:space="preserve">Utilitzar totes les teories </w:t>
+      </w:r>
+      <w:r>
+        <w:rPr>
+          <w:lang w:val="ca-ES"/>
+        </w:rPr>
+        <w:t>après</w:t>
+      </w:r>
+      <w:r>
+        <w:rPr>
+          <w:lang w:val="ca-ES"/>
+        </w:rPr>
+        <w:t xml:space="preserve"> en el curs</w:t>
+      </w:r>
+      <w:r>
+        <w:rPr>
+          <w:lang w:val="ca-ES"/>
+        </w:rPr>
+        <w:t xml:space="preserve"> de desenvolupament d’aplicacions multimèdia.</w:t>
+      </w:r>
+    </w:p>
+    <w:p>
+      <w:pPr>
+        <w:rPr>
+          <w:lang w:val="ca-ES"/>
+        </w:rPr>
+      </w:pPr>
+      <w:r>
+        <w:rPr>
+          <w:lang w:val="ca-ES"/>
+        </w:rPr>
+        <w:t>Comunicació entre dispositius amb servidors.</w:t>
+      </w:r>
+    </w:p>
+    <w:p>
+      <w:pPr>
+        <w:rPr>
+          <w:lang w:val="ca-ES"/>
+        </w:rPr>
+      </w:pPr>
+      <w:r>
+        <w:rPr>
+          <w:lang w:val="ca-ES"/>
+        </w:rPr>
+        <w:t>Manipulació de les dades per emmagatzemar.</w:t>
+      </w:r>
+    </w:p>
+    <w:p>
+      <w:pPr>
+        <w:rPr>
+          <w:lang w:val="ca-ES"/>
+        </w:rPr>
+      </w:pPr>
+      <w:r>
+        <w:rPr>
+          <w:lang w:val="ca-ES"/>
+        </w:rPr>
+        <w:t>Visualització  de les dades al usuari final.</w:t>
+      </w:r>
+    </w:p>
+    <w:p>
+      <w:pPr>
+        <w:rPr>
+          <w:lang w:val="ca-ES"/>
+        </w:rPr>
+      </w:pPr>
+      <w:r>
+        <w:rPr>
+          <w:lang w:val="ca-ES"/>
+        </w:rPr>
+        <w:t>A</w:t>
+      </w:r>
+      <w:r>
+        <w:rPr>
+          <w:lang w:val="ca-ES"/>
+        </w:rPr>
+        <w:t>utoaprenentatge d</w:t>
+      </w:r>
+      <w:r>
+        <w:rPr>
+          <w:lang w:val="ca-ES"/>
+        </w:rPr>
+        <w:t>els components electrònics</w:t>
+      </w:r>
+      <w:r>
+        <w:rPr>
+          <w:lang w:val="ca-ES"/>
+        </w:rPr>
+        <w:t xml:space="preserve"> i funcionalitat de la electrònica a partir </w:t>
+      </w:r>
+      <w:r>
+        <w:rPr>
+          <w:lang w:val="ca-ES"/>
+        </w:rPr>
+        <w:t xml:space="preserve">de </w:t>
       </w:r>
       <w:proofErr w:type="spellStart"/>
       <w:r>
@@ -184,11 +578,225 @@
         <w:rPr>
           <w:lang w:val="ca-ES"/>
         </w:rPr>
-        <w:t xml:space="preserve"> i programació a baix idioma.</w:t>
+        <w:t xml:space="preserve"> i la seva programació d’alt nivel</w:t>
+      </w:r>
+      <w:r>
+        <w:rPr>
+          <w:lang w:val="ca-ES"/>
+        </w:rPr>
+        <w:t>l per manipular dades de baix nivell com ara el voltatge, binari, senyals digitals i analògics.</w:t>
       </w:r>
     </w:p>
     <w:p>
       <w:pPr>
+        <w:rPr>
+          <w:lang w:val="ca-ES"/>
+        </w:rPr>
+      </w:pPr>
+    </w:p>
+    <w:p>
+      <w:pPr>
+        <w:rPr>
+          <w:lang w:val="ca-ES"/>
+        </w:rPr>
+      </w:pPr>
+      <w:r>
+        <w:rPr>
+          <w:lang w:val="ca-ES"/>
+        </w:rPr>
+        <w:lastRenderedPageBreak/>
+        <w:t xml:space="preserve">El microordinador amb els sensors comunica amb el servidor </w:t>
+      </w:r>
+      <w:proofErr w:type="spellStart"/>
+      <w:r>
+        <w:rPr>
+          <w:i/>
+          <w:iCs/>
+          <w:lang w:val="ca-ES"/>
+        </w:rPr>
+        <w:t>java</w:t>
+      </w:r>
+      <w:proofErr w:type="spellEnd"/>
+      <w:r>
+        <w:rPr>
+          <w:lang w:val="ca-ES"/>
+        </w:rPr>
+        <w:t xml:space="preserve"> des de la </w:t>
+      </w:r>
+      <w:proofErr w:type="spellStart"/>
+      <w:r>
+        <w:rPr>
+          <w:i/>
+          <w:iCs/>
+          <w:lang w:val="ca-ES"/>
+        </w:rPr>
+        <w:t>wifi</w:t>
+      </w:r>
+      <w:proofErr w:type="spellEnd"/>
+      <w:r>
+        <w:rPr>
+          <w:lang w:val="ca-ES"/>
+        </w:rPr>
+        <w:t xml:space="preserve"> que controla les mostres rebudes del </w:t>
+      </w:r>
+      <w:proofErr w:type="spellStart"/>
+      <w:r>
+        <w:rPr>
+          <w:i/>
+          <w:iCs/>
+          <w:lang w:val="ca-ES"/>
+        </w:rPr>
+        <w:t>Arduino</w:t>
+      </w:r>
+      <w:proofErr w:type="spellEnd"/>
+      <w:r>
+        <w:rPr>
+          <w:lang w:val="ca-ES"/>
+        </w:rPr>
+        <w:t>, al connectar amb el servidor demana el temps d’espera per enviar les dades al mateix servidor que es connecta. Quant arriba el temps envia les mostres al programa que rep les dades.</w:t>
+      </w:r>
+    </w:p>
+    <w:p>
+      <w:pPr>
+        <w:rPr>
+          <w:lang w:val="ca-ES"/>
+        </w:rPr>
+      </w:pPr>
+      <w:r>
+        <w:rPr>
+          <w:lang w:val="ca-ES"/>
+        </w:rPr>
+        <w:t>El servidor rep les mostres per calcular una mitjana</w:t>
+      </w:r>
+      <w:r>
+        <w:rPr>
+          <w:lang w:val="ca-ES"/>
+        </w:rPr>
+        <w:t>,</w:t>
+      </w:r>
+      <w:r>
+        <w:rPr>
+          <w:lang w:val="ca-ES"/>
+        </w:rPr>
+        <w:t xml:space="preserve"> </w:t>
+      </w:r>
+      <w:r>
+        <w:rPr>
+          <w:lang w:val="ca-ES"/>
+        </w:rPr>
+        <w:t xml:space="preserve">però nomes ho fa si estan dintre d’un rang error. Per enviar les dades del programa </w:t>
+      </w:r>
+      <w:proofErr w:type="spellStart"/>
+      <w:r>
+        <w:rPr>
+          <w:i/>
+          <w:iCs/>
+          <w:lang w:val="ca-ES"/>
+        </w:rPr>
+        <w:t>Firebase</w:t>
+      </w:r>
+      <w:proofErr w:type="spellEnd"/>
+      <w:r>
+        <w:rPr>
+          <w:lang w:val="ca-ES"/>
+        </w:rPr>
+        <w:t xml:space="preserve"> el projecte ha de ser </w:t>
+      </w:r>
+      <w:proofErr w:type="spellStart"/>
+      <w:r>
+        <w:rPr>
+          <w:i/>
+          <w:iCs/>
+          <w:lang w:val="ca-ES"/>
+        </w:rPr>
+        <w:t>Maven</w:t>
+      </w:r>
+      <w:proofErr w:type="spellEnd"/>
+      <w:r>
+        <w:rPr>
+          <w:lang w:val="ca-ES"/>
+        </w:rPr>
+        <w:t xml:space="preserve">, per poder afegir les llibreries necessàries de </w:t>
+      </w:r>
+      <w:proofErr w:type="spellStart"/>
+      <w:r>
+        <w:rPr>
+          <w:i/>
+          <w:iCs/>
+          <w:lang w:val="ca-ES"/>
+        </w:rPr>
+        <w:t>Google</w:t>
+      </w:r>
+      <w:proofErr w:type="spellEnd"/>
+      <w:r>
+        <w:rPr>
+          <w:lang w:val="ca-ES"/>
+        </w:rPr>
+        <w:t xml:space="preserve"> i així connectar amb la base de dades.</w:t>
+      </w:r>
+    </w:p>
+    <w:p>
+      <w:pPr>
+        <w:rPr>
+          <w:lang w:val="ca-ES"/>
+        </w:rPr>
+      </w:pPr>
+      <w:r>
+        <w:rPr>
+          <w:lang w:val="ca-ES"/>
+        </w:rPr>
+        <w:t xml:space="preserve">A mes de mes, el servei ho complementa amb un suport d’una segona base de dades per </w:t>
+      </w:r>
+      <w:r>
+        <w:rPr>
+          <w:lang w:val="ca-ES"/>
+        </w:rPr>
+        <w:t>emmagatzemar</w:t>
+      </w:r>
+      <w:r>
+        <w:rPr>
+          <w:lang w:val="ca-ES"/>
+        </w:rPr>
+        <w:t xml:space="preserve"> les dades permanentment cada cert temps, aquet temps normalment és de un dia</w:t>
+      </w:r>
+      <w:r>
+        <w:rPr>
+          <w:lang w:val="ca-ES"/>
+        </w:rPr>
+        <w:t xml:space="preserve">. La segona base de dades és SQL i local, el motiu d’utilitzar ho és perquè </w:t>
+      </w:r>
+      <w:proofErr w:type="spellStart"/>
+      <w:r>
+        <w:rPr>
+          <w:i/>
+          <w:iCs/>
+          <w:lang w:val="ca-ES"/>
+        </w:rPr>
+        <w:t>Firebase</w:t>
+      </w:r>
+      <w:proofErr w:type="spellEnd"/>
+      <w:r>
+        <w:rPr>
+          <w:lang w:val="ca-ES"/>
+        </w:rPr>
+        <w:t xml:space="preserve"> té un límit de capacitat de forma gratuïta.</w:t>
+      </w:r>
+      <w:r>
+        <w:rPr>
+          <w:lang w:val="ca-ES"/>
+        </w:rPr>
+        <w:t xml:space="preserve"> </w:t>
+      </w:r>
+    </w:p>
+    <w:p>
+      <w:pPr>
+        <w:rPr>
+          <w:lang w:val="ca-ES"/>
+        </w:rPr>
+      </w:pPr>
+    </w:p>
+    <w:p>
+      <w:pPr>
         <w:pStyle w:val="Ttulo2"/>
         <w:rPr>
           <w:lang w:val="ca-ES"/>
@@ -198,19 +806,144 @@
         <w:rPr>
           <w:lang w:val="ca-ES"/>
         </w:rPr>
-        <w:t xml:space="preserve">Eines a </w:t>
-      </w:r>
-      <w:r>
-        <w:rPr>
-          <w:lang w:val="ca-ES"/>
-        </w:rPr>
-        <w:t>utilitzar</w:t>
+        <w:t xml:space="preserve">Eines </w:t>
+      </w:r>
+      <w:r>
+        <w:rPr>
+          <w:lang w:val="ca-ES"/>
+        </w:rPr>
+        <w:t>utilitzades</w:t>
       </w:r>
       <w:r>
         <w:rPr>
           <w:lang w:val="ca-ES"/>
         </w:rPr>
         <w:t xml:space="preserve"> </w:t>
+      </w:r>
+    </w:p>
+    <w:p>
+      <w:pPr>
+        <w:rPr>
+          <w:lang w:val="ca-ES"/>
+        </w:rPr>
+      </w:pPr>
+      <w:bookmarkStart w:id="0" w:name="_GoBack"/>
+      <w:bookmarkEnd w:id="0"/>
+    </w:p>
+    <w:p>
+      <w:pPr>
+        <w:rPr>
+          <w:lang w:val="ca-ES"/>
+        </w:rPr>
+      </w:pPr>
+      <w:r>
+        <w:rPr>
+          <w:lang w:val="ca-ES"/>
+        </w:rPr>
+        <w:t>ESP8266</w:t>
+      </w:r>
+    </w:p>
+    <w:p>
+      <w:pPr>
+        <w:rPr>
+          <w:lang w:val="ca-ES"/>
+        </w:rPr>
+      </w:pPr>
+      <w:r>
+        <w:rPr>
+          <w:lang w:val="ca-ES"/>
+        </w:rPr>
+        <w:t>DHT22</w:t>
+      </w:r>
+    </w:p>
+    <w:p>
+      <w:pPr>
+        <w:rPr>
+          <w:lang w:val="ca-ES"/>
+        </w:rPr>
+      </w:pPr>
+      <w:r>
+        <w:rPr>
+          <w:lang w:val="ca-ES"/>
+        </w:rPr>
+        <w:t>BME80</w:t>
+      </w:r>
+    </w:p>
+    <w:p>
+      <w:pPr>
+        <w:rPr>
+          <w:lang w:val="ca-ES"/>
+        </w:rPr>
+      </w:pPr>
+      <w:r>
+        <w:rPr>
+          <w:lang w:val="ca-ES"/>
+        </w:rPr>
+        <w:t>Sensor hall</w:t>
+      </w:r>
+    </w:p>
+    <w:p>
+      <w:pPr>
+        <w:rPr>
+          <w:lang w:val="ca-ES"/>
+        </w:rPr>
+      </w:pPr>
+      <w:r>
+        <w:rPr>
+          <w:lang w:val="ca-ES"/>
+        </w:rPr>
+        <w:tab/>
+        <w:t>Anemòmetre</w:t>
+      </w:r>
+    </w:p>
+    <w:p>
+      <w:pPr>
+        <w:rPr>
+          <w:lang w:val="ca-ES"/>
+        </w:rPr>
+      </w:pPr>
+      <w:r>
+        <w:rPr>
+          <w:lang w:val="ca-ES"/>
+        </w:rPr>
+        <w:tab/>
+        <w:t>Pluviòmetre</w:t>
+      </w:r>
+    </w:p>
+    <w:p>
+      <w:pPr>
+        <w:rPr>
+          <w:lang w:val="ca-ES"/>
+        </w:rPr>
+      </w:pPr>
+      <w:proofErr w:type="spellStart"/>
+      <w:r>
+        <w:rPr>
+          <w:i/>
+          <w:iCs/>
+          <w:lang w:val="ca-ES"/>
+        </w:rPr>
+        <w:t>Raspberry</w:t>
+      </w:r>
+      <w:proofErr w:type="spellEnd"/>
+      <w:r>
+        <w:rPr>
+          <w:lang w:val="ca-ES"/>
+        </w:rPr>
+        <w:t>,</w:t>
+      </w:r>
+    </w:p>
+    <w:p>
+      <w:pPr>
+        <w:rPr>
+          <w:lang w:val="ca-ES"/>
+        </w:rPr>
+      </w:pPr>
+      <w:r>
+        <w:rPr>
+          <w:lang w:val="ca-ES"/>
+        </w:rPr>
+        <w:t>Ordenador per programar,</w:t>
       </w:r>
     </w:p>
     <w:p>
@@ -315,6 +1048,7 @@
         <w:rPr>
           <w:lang w:val="ca-ES"/>
         </w:rPr>
+        <w:lastRenderedPageBreak/>
         <w:t xml:space="preserve">Introducció </w:t>
       </w:r>
       <w:r>
@@ -472,7 +1206,6 @@
               <w:rPr>
                 <w:lang w:val="ca-ES"/>
               </w:rPr>
-              <w:lastRenderedPageBreak/>
               <w:t>Autor</w:t>
             </w:r>
           </w:p>
@@ -918,6 +1651,25 @@
               <w:t>.</w:t>
             </w:r>
           </w:p>
+          <w:p>
+            <w:pPr>
+              <w:pStyle w:val="Prrafodelista"/>
+              <w:numPr>
+                <w:ilvl w:val="0"/>
+                <w:numId w:val="3"/>
+              </w:numPr>
+              <w:cnfStyle w:val="000000000000" w:firstRow="0" w:lastRow="0" w:firstColumn="0" w:lastColumn="0" w:oddVBand="0" w:evenVBand="0" w:oddHBand="0" w:evenHBand="0" w:firstRowFirstColumn="0" w:firstRowLastColumn="0" w:lastRowFirstColumn="0" w:lastRowLastColumn="0"/>
+              <w:rPr>
+                <w:lang w:val="ca-ES"/>
+              </w:rPr>
+            </w:pPr>
+            <w:r>
+              <w:rPr>
+                <w:lang w:val="ca-ES"/>
+              </w:rPr>
+              <w:t>Guardar les dades de forma permanent en una base de dades local.</w:t>
+            </w:r>
+          </w:p>
         </w:tc>
       </w:tr>
     </w:tbl>
@@ -1270,6 +2022,7 @@
               <w:rPr>
                 <w:lang w:val="ca-ES"/>
               </w:rPr>
+              <w:lastRenderedPageBreak/>
               <w:t xml:space="preserve">Nom: </w:t>
             </w:r>
           </w:p>
@@ -1752,16 +2505,7 @@
                       <w:bCs w:val="0"/>
                       <w:lang w:val="ca-ES"/>
                     </w:rPr>
-                    <w:t xml:space="preserve">Bucle que espera el temps rebut del </w:t>
-                  </w:r>
-                  <w:r>
-                    <w:rPr>
-                      <w:b w:val="0"/>
-                      <w:bCs w:val="0"/>
-                      <w:lang w:val="ca-ES"/>
-                    </w:rPr>
-                    <w:lastRenderedPageBreak/>
-                    <w:t>controlador.</w:t>
+                    <w:t>Bucle que espera el temps rebut del controlador.</w:t>
                   </w:r>
                 </w:p>
                 <w:p>
@@ -3000,6 +3744,7 @@
                       <w:bCs w:val="0"/>
                       <w:lang w:val="ca-ES"/>
                     </w:rPr>
+                    <w:lastRenderedPageBreak/>
                     <w:t xml:space="preserve">Puja la mitjana al servidor </w:t>
                   </w:r>
                   <w:proofErr w:type="spellStart"/>
@@ -3604,7 +4349,6 @@
                       <w:bCs w:val="0"/>
                       <w:lang w:val="ca-ES"/>
                     </w:rPr>
-                    <w:lastRenderedPageBreak/>
                     <w:t>Introdueix dades bàsics.</w:t>
                   </w:r>
                 </w:p>
@@ -4309,6 +5053,7 @@
         <w:rPr>
           <w:lang w:val="ca-ES"/>
         </w:rPr>
+        <w:lastRenderedPageBreak/>
         <w:t>Pro</w:t>
       </w:r>
       <w:r>
@@ -4360,8 +5105,6 @@
           <w:lang w:val="ca-ES"/>
         </w:rPr>
       </w:pPr>
-      <w:bookmarkStart w:id="0" w:name="_GoBack"/>
-      <w:bookmarkEnd w:id="0"/>
     </w:p>
     <w:p>
       <w:pPr>

</xml_diff>

<commit_message>
Descomentado las lineas para los dato de Polvo, lluvia y sensacion termica
</commit_message>
<xml_diff>
--- a/document/Introducció.docx
+++ b/document/Introducció.docx
@@ -8,6 +8,12 @@
           <w:lang w:val="ca-ES"/>
         </w:rPr>
       </w:pPr>
+      <w:r>
+        <w:rPr>
+          <w:lang w:val="ca-ES"/>
+        </w:rPr>
+        <w:br w:type="page"/>
+      </w:r>
     </w:p>
     <w:p>
       <w:pPr>
@@ -24,6 +30,7 @@
         <w:rPr>
           <w:lang w:val="ca-ES"/>
         </w:rPr>
+        <w:lastRenderedPageBreak/>
         <w:t>Introducció</w:t>
       </w:r>
     </w:p>
@@ -381,25 +388,31 @@
         <w:rPr>
           <w:lang w:val="ca-ES"/>
         </w:rPr>
-        <w:t>s opcions</w:t>
-      </w:r>
-      <w:r>
-        <w:rPr>
-          <w:lang w:val="ca-ES"/>
-        </w:rPr>
-        <w:t xml:space="preserve"> explicat</w:t>
-      </w:r>
-      <w:r>
-        <w:rPr>
-          <w:lang w:val="ca-ES"/>
-        </w:rPr>
-        <w:t>s</w:t>
-      </w:r>
-      <w:r>
-        <w:rPr>
-          <w:lang w:val="ca-ES"/>
-        </w:rPr>
-        <w:t xml:space="preserve"> en l’apartat següent del projecte.</w:t>
+        <w:t xml:space="preserve">s </w:t>
+      </w:r>
+      <w:r>
+        <w:rPr>
+          <w:lang w:val="ca-ES"/>
+        </w:rPr>
+        <w:t>maneres</w:t>
+      </w:r>
+      <w:r>
+        <w:rPr>
+          <w:lang w:val="ca-ES"/>
+        </w:rPr>
+        <w:t xml:space="preserve"> </w:t>
+      </w:r>
+      <w:r>
+        <w:rPr>
+          <w:lang w:val="ca-ES"/>
+        </w:rPr>
+        <w:t>explicat</w:t>
+      </w:r>
+      <w:r>
+        <w:rPr>
+          <w:lang w:val="ca-ES"/>
+        </w:rPr>
+        <w:t xml:space="preserve"> a continuació.</w:t>
       </w:r>
       <w:r>
         <w:rPr>
@@ -557,7 +570,19 @@
         <w:rPr>
           <w:lang w:val="ca-ES"/>
         </w:rPr>
-        <w:t xml:space="preserve">tiu </w:t>
+        <w:t>tiu</w:t>
+      </w:r>
+      <w:r>
+        <w:rPr>
+          <w:lang w:val="ca-ES"/>
+        </w:rPr>
+        <w:t>s</w:t>
+      </w:r>
+      <w:r>
+        <w:rPr>
+          <w:lang w:val="ca-ES"/>
+        </w:rPr>
+        <w:t xml:space="preserve"> </w:t>
       </w:r>
       <w:r>
         <w:rPr>
@@ -730,60 +755,119 @@
         <w:rPr>
           <w:lang w:val="ca-ES"/>
         </w:rPr>
-        <w:lastRenderedPageBreak/>
-        <w:t xml:space="preserve">El microordinador amb els sensors comunica amb el servidor </w:t>
-      </w:r>
-      <w:proofErr w:type="spellStart"/>
+        <w:t xml:space="preserve">El microordinador </w:t>
+      </w:r>
+      <w:r>
+        <w:rPr>
+          <w:lang w:val="ca-ES"/>
+        </w:rPr>
+        <w:t>vinculat</w:t>
+      </w:r>
+      <w:r>
+        <w:rPr>
+          <w:lang w:val="ca-ES"/>
+        </w:rPr>
+        <w:t xml:space="preserve"> </w:t>
+      </w:r>
+      <w:r>
+        <w:rPr>
+          <w:lang w:val="ca-ES"/>
+        </w:rPr>
+        <w:t>als</w:t>
+      </w:r>
+      <w:r>
+        <w:rPr>
+          <w:lang w:val="ca-ES"/>
+        </w:rPr>
+        <w:t xml:space="preserve"> sensors</w:t>
+      </w:r>
+      <w:r>
+        <w:rPr>
+          <w:lang w:val="ca-ES"/>
+        </w:rPr>
+        <w:t xml:space="preserve"> que </w:t>
+      </w:r>
+      <w:r>
+        <w:rPr>
+          <w:lang w:val="ca-ES"/>
+        </w:rPr>
+        <w:t xml:space="preserve">comunica amb el servidor </w:t>
+      </w:r>
       <w:r>
         <w:rPr>
           <w:i/>
           <w:iCs/>
           <w:lang w:val="ca-ES"/>
         </w:rPr>
-        <w:t>java</w:t>
-      </w:r>
-      <w:proofErr w:type="spellEnd"/>
-      <w:r>
-        <w:rPr>
-          <w:lang w:val="ca-ES"/>
-        </w:rPr>
-        <w:t xml:space="preserve"> des de la </w:t>
-      </w:r>
-      <w:proofErr w:type="spellStart"/>
+        <w:t>J</w:t>
+      </w:r>
       <w:r>
         <w:rPr>
           <w:i/>
           <w:iCs/>
           <w:lang w:val="ca-ES"/>
         </w:rPr>
-        <w:t>wifi</w:t>
-      </w:r>
-      <w:proofErr w:type="spellEnd"/>
-      <w:r>
-        <w:rPr>
-          <w:lang w:val="ca-ES"/>
-        </w:rPr>
-        <w:t xml:space="preserve"> que controla les mostres rebudes de</w:t>
-      </w:r>
-      <w:r>
-        <w:rPr>
-          <w:lang w:val="ca-ES"/>
-        </w:rPr>
-        <w:t xml:space="preserve"> </w:t>
+        <w:t>ava</w:t>
+      </w:r>
+      <w:r>
+        <w:rPr>
+          <w:lang w:val="ca-ES"/>
+        </w:rPr>
+        <w:t xml:space="preserve"> des de </w:t>
+      </w:r>
+      <w:r>
+        <w:rPr>
+          <w:lang w:val="ca-ES"/>
+        </w:rPr>
+        <w:t xml:space="preserve">l’aparell </w:t>
       </w:r>
       <w:proofErr w:type="spellStart"/>
-      <w:r>
-        <w:rPr>
-          <w:lang w:val="ca-ES"/>
-        </w:rPr>
-        <w:t>l’</w:t>
-      </w:r>
       <w:r>
         <w:rPr>
           <w:i/>
           <w:iCs/>
           <w:lang w:val="ca-ES"/>
         </w:rPr>
+        <w:t>wifi</w:t>
+      </w:r>
+      <w:proofErr w:type="spellEnd"/>
+      <w:r>
+        <w:rPr>
+          <w:lang w:val="ca-ES"/>
+        </w:rPr>
+        <w:t xml:space="preserve"> que </w:t>
+      </w:r>
+      <w:r>
+        <w:rPr>
+          <w:lang w:val="ca-ES"/>
+        </w:rPr>
+        <w:t xml:space="preserve">ve incorporat, el servidor </w:t>
+      </w:r>
+      <w:r>
+        <w:rPr>
+          <w:lang w:val="ca-ES"/>
+        </w:rPr>
+        <w:t>controla les mostres rebudes de</w:t>
+      </w:r>
+      <w:r>
+        <w:rPr>
+          <w:lang w:val="ca-ES"/>
+        </w:rPr>
+        <w:t xml:space="preserve"> </w:t>
+      </w:r>
+      <w:proofErr w:type="spellStart"/>
+      <w:r>
+        <w:rPr>
+          <w:lang w:val="ca-ES"/>
+        </w:rPr>
+        <w:t>l’</w:t>
+      </w:r>
+      <w:r>
+        <w:rPr>
+          <w:i/>
+          <w:iCs/>
+          <w:lang w:val="ca-ES"/>
+        </w:rPr>
         <w:t>Arduino</w:t>
       </w:r>
       <w:proofErr w:type="spellEnd"/>
@@ -791,31 +875,98 @@
         <w:rPr>
           <w:lang w:val="ca-ES"/>
         </w:rPr>
-        <w:t xml:space="preserve">, </w:t>
-      </w:r>
-      <w:r>
-        <w:rPr>
-          <w:lang w:val="ca-ES"/>
-        </w:rPr>
-        <w:t>en</w:t>
-      </w:r>
-      <w:r>
-        <w:rPr>
-          <w:lang w:val="ca-ES"/>
-        </w:rPr>
-        <w:t xml:space="preserve"> connectar amb el servidor demana el temps d’espera per enviar les dades al mateix </w:t>
-      </w:r>
-      <w:r>
-        <w:rPr>
-          <w:lang w:val="ca-ES"/>
-        </w:rPr>
-        <w:t xml:space="preserve">servidor que es connecta. Quan </w:t>
-      </w:r>
-      <w:r>
-        <w:rPr>
-          <w:lang w:val="ca-ES"/>
-        </w:rPr>
-        <w:t>arriba el temps envia les mostres al programa que rep les dades.</w:t>
+        <w:t>.</w:t>
+      </w:r>
+      <w:r>
+        <w:rPr>
+          <w:lang w:val="ca-ES"/>
+        </w:rPr>
+        <w:t xml:space="preserve"> </w:t>
+      </w:r>
+      <w:r>
+        <w:rPr>
+          <w:lang w:val="ca-ES"/>
+        </w:rPr>
+        <w:t>E</w:t>
+      </w:r>
+      <w:r>
+        <w:rPr>
+          <w:lang w:val="ca-ES"/>
+        </w:rPr>
+        <w:t>n</w:t>
+      </w:r>
+      <w:r>
+        <w:rPr>
+          <w:lang w:val="ca-ES"/>
+        </w:rPr>
+        <w:t xml:space="preserve"> connectar</w:t>
+      </w:r>
+      <w:r>
+        <w:rPr>
+          <w:lang w:val="ca-ES"/>
+        </w:rPr>
+        <w:t>-se a</w:t>
+      </w:r>
+      <w:r>
+        <w:rPr>
+          <w:lang w:val="ca-ES"/>
+        </w:rPr>
+        <w:t xml:space="preserve">l </w:t>
+      </w:r>
+      <w:r>
+        <w:rPr>
+          <w:lang w:val="ca-ES"/>
+        </w:rPr>
+        <w:lastRenderedPageBreak/>
+        <w:t>servidor demana el temps d’espera per enviar les dades</w:t>
+      </w:r>
+      <w:r>
+        <w:rPr>
+          <w:lang w:val="ca-ES"/>
+        </w:rPr>
+        <w:t>, q</w:t>
+      </w:r>
+      <w:r>
+        <w:rPr>
+          <w:lang w:val="ca-ES"/>
+        </w:rPr>
+        <w:t xml:space="preserve">uan </w:t>
+      </w:r>
+      <w:r>
+        <w:rPr>
+          <w:lang w:val="ca-ES"/>
+        </w:rPr>
+        <w:t>arriba el temps</w:t>
+      </w:r>
+      <w:r>
+        <w:rPr>
+          <w:lang w:val="ca-ES"/>
+        </w:rPr>
+        <w:t>,</w:t>
+      </w:r>
+      <w:r>
+        <w:rPr>
+          <w:lang w:val="ca-ES"/>
+        </w:rPr>
+        <w:t xml:space="preserve"> </w:t>
+      </w:r>
+      <w:r>
+        <w:rPr>
+          <w:lang w:val="ca-ES"/>
+        </w:rPr>
+        <w:t>remet</w:t>
+      </w:r>
+      <w:r>
+        <w:rPr>
+          <w:lang w:val="ca-ES"/>
+        </w:rPr>
+        <w:t xml:space="preserve"> les mostres al programa</w:t>
+      </w:r>
+      <w:r>
+        <w:rPr>
+          <w:lang w:val="ca-ES"/>
+        </w:rPr>
+        <w:t>.</w:t>
       </w:r>
     </w:p>
     <w:p>
@@ -919,7 +1070,43 @@
         <w:rPr>
           <w:lang w:val="ca-ES"/>
         </w:rPr>
-        <w:t xml:space="preserve">s, el servei ho complementa amb un suport d’una segona base de dades per </w:t>
+        <w:t xml:space="preserve">s, el servei </w:t>
+      </w:r>
+      <w:r>
+        <w:rPr>
+          <w:lang w:val="ca-ES"/>
+        </w:rPr>
+        <w:t>està</w:t>
+      </w:r>
+      <w:r>
+        <w:rPr>
+          <w:lang w:val="ca-ES"/>
+        </w:rPr>
+        <w:t xml:space="preserve"> complementa</w:t>
+      </w:r>
+      <w:r>
+        <w:rPr>
+          <w:lang w:val="ca-ES"/>
+        </w:rPr>
+        <w:t>t</w:t>
+      </w:r>
+      <w:r>
+        <w:rPr>
+          <w:lang w:val="ca-ES"/>
+        </w:rPr>
+        <w:t xml:space="preserve"> amb </w:t>
+      </w:r>
+      <w:r>
+        <w:rPr>
+          <w:lang w:val="ca-ES"/>
+        </w:rPr>
+        <w:t xml:space="preserve">una </w:t>
+      </w:r>
+      <w:r>
+        <w:rPr>
+          <w:lang w:val="ca-ES"/>
+        </w:rPr>
+        <w:t xml:space="preserve">segona base de dades per </w:t>
       </w:r>
       <w:r>
         <w:rPr>
@@ -1537,6 +1724,12 @@
           <w:lang w:val="ca-ES"/>
         </w:rPr>
       </w:pPr>
+      <w:r>
+        <w:rPr>
+          <w:lang w:val="ca-ES"/>
+        </w:rPr>
+        <w:br w:type="page"/>
+      </w:r>
     </w:p>
     <w:p>
       <w:pPr>
@@ -1553,6 +1746,7 @@
         <w:rPr>
           <w:lang w:val="ca-ES"/>
         </w:rPr>
+        <w:lastRenderedPageBreak/>
         <w:t>Desenvolupament</w:t>
       </w:r>
     </w:p>
@@ -1586,65 +1780,245 @@
         <w:rPr>
           <w:lang w:val="ca-ES"/>
         </w:rPr>
-        <w:t>Control de errors sobre les dades adquirides dels dispositius.</w:t>
+        <w:t>Control d’</w:t>
+      </w:r>
+      <w:r>
+        <w:rPr>
+          <w:lang w:val="ca-ES"/>
+        </w:rPr>
+        <w:t>erros sobre:</w:t>
       </w:r>
     </w:p>
     <w:p>
       <w:pPr>
-        <w:rPr>
-          <w:lang w:val="ca-ES"/>
-        </w:rPr>
-      </w:pPr>
-      <w:r>
-        <w:rPr>
-          <w:lang w:val="ca-ES"/>
-        </w:rPr>
-        <w:lastRenderedPageBreak/>
-        <w:t>Control d’emmagatzemar les dades en un servidor.</w:t>
+        <w:pStyle w:val="Prrafodelista"/>
+        <w:numPr>
+          <w:ilvl w:val="0"/>
+          <w:numId w:val="14"/>
+        </w:numPr>
+        <w:rPr>
+          <w:lang w:val="ca-ES"/>
+        </w:rPr>
+      </w:pPr>
+      <w:r>
+        <w:rPr>
+          <w:lang w:val="ca-ES"/>
+        </w:rPr>
+        <w:t>L</w:t>
+      </w:r>
+      <w:r>
+        <w:rPr>
+          <w:lang w:val="ca-ES"/>
+        </w:rPr>
+        <w:t>a connexió dels di</w:t>
+      </w:r>
+      <w:r>
+        <w:rPr>
+          <w:lang w:val="ca-ES"/>
+        </w:rPr>
+        <w:t>spositius</w:t>
+      </w:r>
+      <w:r>
+        <w:rPr>
+          <w:lang w:val="ca-ES"/>
+        </w:rPr>
+        <w:t>.</w:t>
       </w:r>
     </w:p>
     <w:p>
       <w:pPr>
-        <w:rPr>
-          <w:lang w:val="ca-ES"/>
-        </w:rPr>
-      </w:pPr>
-      <w:r>
-        <w:rPr>
-          <w:lang w:val="ca-ES"/>
-        </w:rPr>
-        <w:t>Visualització d’una interfície pel usuari amb dispositius mòbils i televisors.</w:t>
+        <w:pStyle w:val="Prrafodelista"/>
+        <w:numPr>
+          <w:ilvl w:val="0"/>
+          <w:numId w:val="14"/>
+        </w:numPr>
+        <w:rPr>
+          <w:lang w:val="ca-ES"/>
+        </w:rPr>
+      </w:pPr>
+      <w:r>
+        <w:rPr>
+          <w:lang w:val="ca-ES"/>
+        </w:rPr>
+        <w:t xml:space="preserve">El diàleg </w:t>
+      </w:r>
+      <w:r>
+        <w:rPr>
+          <w:lang w:val="ca-ES"/>
+        </w:rPr>
+        <w:t>entre les mà</w:t>
+      </w:r>
+      <w:r>
+        <w:rPr>
+          <w:lang w:val="ca-ES"/>
+        </w:rPr>
+        <w:t>quines.</w:t>
       </w:r>
     </w:p>
     <w:p>
       <w:pPr>
-        <w:rPr>
-          <w:lang w:val="ca-ES"/>
-        </w:rPr>
-      </w:pPr>
+        <w:pStyle w:val="Prrafodelista"/>
+        <w:numPr>
+          <w:ilvl w:val="0"/>
+          <w:numId w:val="14"/>
+        </w:numPr>
+        <w:rPr>
+          <w:lang w:val="ca-ES"/>
+        </w:rPr>
+      </w:pPr>
+      <w:r>
+        <w:rPr>
+          <w:lang w:val="ca-ES"/>
+        </w:rPr>
+        <w:t>Les</w:t>
+      </w:r>
+      <w:r>
+        <w:rPr>
+          <w:lang w:val="ca-ES"/>
+        </w:rPr>
+        <w:t xml:space="preserve"> mostres rebudes del dispositiu.</w:t>
+      </w:r>
     </w:p>
     <w:p>
       <w:pPr>
-        <w:pStyle w:val="Ttulo2"/>
-        <w:rPr>
-          <w:lang w:val="ca-ES"/>
-        </w:rPr>
-      </w:pPr>
-      <w:r>
-        <w:rPr>
-          <w:lang w:val="ca-ES"/>
-        </w:rPr>
-        <w:t xml:space="preserve">Introducció </w:t>
-      </w:r>
-      <w:r>
-        <w:rPr>
-          <w:lang w:val="ca-ES"/>
-        </w:rPr>
-        <w:t>de dades</w:t>
+        <w:pStyle w:val="Prrafodelista"/>
+        <w:numPr>
+          <w:ilvl w:val="0"/>
+          <w:numId w:val="14"/>
+        </w:numPr>
+        <w:rPr>
+          <w:lang w:val="ca-ES"/>
+        </w:rPr>
+      </w:pPr>
+      <w:r>
+        <w:rPr>
+          <w:lang w:val="ca-ES"/>
+        </w:rPr>
+        <w:t>L’emmagatzematge dels valors en els servidors.</w:t>
       </w:r>
     </w:p>
     <w:p>
       <w:pPr>
+        <w:pStyle w:val="Prrafodelista"/>
+        <w:numPr>
+          <w:ilvl w:val="1"/>
+          <w:numId w:val="14"/>
+        </w:numPr>
+        <w:rPr>
+          <w:lang w:val="ca-ES"/>
+        </w:rPr>
+      </w:pPr>
+      <w:proofErr w:type="spellStart"/>
+      <w:r>
+        <w:rPr>
+          <w:i/>
+          <w:iCs/>
+          <w:lang w:val="ca-ES"/>
+        </w:rPr>
+        <w:t>Firebase</w:t>
+      </w:r>
+      <w:proofErr w:type="spellEnd"/>
+    </w:p>
+    <w:p>
+      <w:pPr>
+        <w:pStyle w:val="Prrafodelista"/>
+        <w:numPr>
+          <w:ilvl w:val="1"/>
+          <w:numId w:val="14"/>
+        </w:numPr>
+        <w:rPr>
+          <w:lang w:val="ca-ES"/>
+        </w:rPr>
+      </w:pPr>
+      <w:r>
+        <w:rPr>
+          <w:i/>
+          <w:iCs/>
+          <w:lang w:val="ca-ES"/>
+        </w:rPr>
+        <w:t>SQL</w:t>
+      </w:r>
+    </w:p>
+    <w:p>
+      <w:pPr>
+        <w:pStyle w:val="Prrafodelista"/>
+        <w:numPr>
+          <w:ilvl w:val="0"/>
+          <w:numId w:val="14"/>
+        </w:numPr>
+        <w:rPr>
+          <w:lang w:val="ca-ES"/>
+        </w:rPr>
+      </w:pPr>
+      <w:r>
+        <w:rPr>
+          <w:lang w:val="ca-ES"/>
+        </w:rPr>
+        <w:t>Captar les dades del servidor.</w:t>
+      </w:r>
+    </w:p>
+    <w:p>
+      <w:pPr>
+        <w:pStyle w:val="Prrafodelista"/>
+        <w:numPr>
+          <w:ilvl w:val="0"/>
+          <w:numId w:val="14"/>
+        </w:numPr>
+        <w:rPr>
+          <w:lang w:val="ca-ES"/>
+        </w:rPr>
+      </w:pPr>
+      <w:r>
+        <w:rPr>
+          <w:lang w:val="ca-ES"/>
+        </w:rPr>
+        <w:t>Visualització de les dades captades.</w:t>
+      </w:r>
+      <w:bookmarkStart w:id="0" w:name="_GoBack"/>
+      <w:bookmarkEnd w:id="0"/>
+    </w:p>
+    <w:p>
+      <w:pPr>
+        <w:rPr>
+          <w:lang w:val="ca-ES"/>
+        </w:rPr>
+      </w:pPr>
+      <w:r>
+        <w:rPr>
+          <w:lang w:val="ca-ES"/>
+        </w:rPr>
+        <w:t xml:space="preserve">Explicat amb anterioritat, aquet projecte </w:t>
+      </w:r>
+    </w:p>
+    <w:p>
+      <w:pPr>
+        <w:rPr>
+          <w:lang w:val="ca-ES"/>
+        </w:rPr>
+      </w:pPr>
+    </w:p>
+    <w:p>
+      <w:pPr>
+        <w:pStyle w:val="Ttulo2"/>
+        <w:rPr>
+          <w:lang w:val="ca-ES"/>
+        </w:rPr>
+      </w:pPr>
+      <w:r>
+        <w:rPr>
+          <w:lang w:val="ca-ES"/>
+        </w:rPr>
+        <w:t xml:space="preserve">Introducció </w:t>
+      </w:r>
+      <w:r>
+        <w:rPr>
+          <w:lang w:val="ca-ES"/>
+        </w:rPr>
+        <w:t>de dades</w:t>
+      </w:r>
+    </w:p>
+    <w:p>
+      <w:pPr>
         <w:rPr>
           <w:lang w:val="ca-ES"/>
         </w:rPr>
@@ -1671,7 +2045,19 @@
         <w:rPr>
           <w:lang w:val="ca-ES"/>
         </w:rPr>
-        <w:t>troducció de dades amb format de qüestionari per veure que medi utilitza el usuari per arribar al destí.</w:t>
+        <w:t>troducció de dades amb format de qüestionari</w:t>
+      </w:r>
+      <w:r>
+        <w:rPr>
+          <w:lang w:val="ca-ES"/>
+        </w:rPr>
+        <w:t xml:space="preserve"> per veure que medi utilitza l’</w:t>
+      </w:r>
+      <w:r>
+        <w:rPr>
+          <w:lang w:val="ca-ES"/>
+        </w:rPr>
+        <w:t>usuari per arribar al destí.</w:t>
       </w:r>
     </w:p>
     <w:p>
@@ -1794,8 +2180,6 @@
                 <w:lang w:val="ca-ES"/>
               </w:rPr>
             </w:pPr>
-            <w:bookmarkStart w:id="0" w:name="_GoBack"/>
-            <w:bookmarkEnd w:id="0"/>
             <w:r>
               <w:rPr>
                 <w:lang w:val="ca-ES"/>
@@ -1959,7 +2343,31 @@
               <w:rPr>
                 <w:lang w:val="ca-ES"/>
               </w:rPr>
-              <w:t>Guardar les dades fins el moment determinat.</w:t>
+              <w:t xml:space="preserve">Guardar les dades fins </w:t>
+            </w:r>
+            <w:r>
+              <w:rPr>
+                <w:lang w:val="ca-ES"/>
+              </w:rPr>
+              <w:t>a</w:t>
+            </w:r>
+            <w:r>
+              <w:rPr>
+                <w:lang w:val="ca-ES"/>
+              </w:rPr>
+              <w:t xml:space="preserve">l moment </w:t>
+            </w:r>
+            <w:r>
+              <w:rPr>
+                <w:lang w:val="ca-ES"/>
+              </w:rPr>
+              <w:t>indicat</w:t>
+            </w:r>
+            <w:r>
+              <w:rPr>
+                <w:lang w:val="ca-ES"/>
+              </w:rPr>
+              <w:t>.</w:t>
             </w:r>
           </w:p>
           <w:p>
@@ -2088,7 +2496,19 @@
               <w:rPr>
                 <w:lang w:val="ca-ES"/>
               </w:rPr>
-              <w:t>Servidor que controla els dispositius i els possible errors que pot tenir al rebre les dades.</w:t>
+              <w:t>Servidor que controla els dispositius i els possible</w:t>
+            </w:r>
+            <w:r>
+              <w:rPr>
+                <w:lang w:val="ca-ES"/>
+              </w:rPr>
+              <w:t>s errors que pot tenir en</w:t>
+            </w:r>
+            <w:r>
+              <w:rPr>
+                <w:lang w:val="ca-ES"/>
+              </w:rPr>
+              <w:t xml:space="preserve"> rebre les dades.</w:t>
             </w:r>
           </w:p>
         </w:tc>
@@ -2152,6 +2572,7 @@
               <w:rPr>
                 <w:lang w:val="ca-ES"/>
               </w:rPr>
+              <w:lastRenderedPageBreak/>
               <w:t>Espera rebre les dades dels sensors.</w:t>
             </w:r>
           </w:p>
@@ -2261,7 +2682,13 @@
               <w:rPr>
                 <w:lang w:val="ca-ES"/>
               </w:rPr>
-              <w:t>Guardar les dades de forma permanent en una base de dades local.</w:t>
+              <w:t xml:space="preserve">Guardar les dades de forma permanent en una base de dades </w:t>
+            </w:r>
+            <w:r>
+              <w:rPr>
+                <w:lang w:val="ca-ES"/>
+              </w:rPr>
+              <w:t>SQL.</w:t>
             </w:r>
           </w:p>
         </w:tc>
@@ -2550,7 +2977,13 @@
         <w:rPr>
           <w:lang w:val="ca-ES"/>
         </w:rPr>
-        <w:t>Diagrama de casos d’us</w:t>
+        <w:t>Diagrama de casos d’ú</w:t>
+      </w:r>
+      <w:r>
+        <w:rPr>
+          <w:lang w:val="ca-ES"/>
+        </w:rPr>
+        <w:t>s</w:t>
       </w:r>
     </w:p>
     <w:p>
@@ -2577,7 +3010,31 @@
         <w:rPr>
           <w:lang w:val="ca-ES"/>
         </w:rPr>
-        <w:t>Planificació especificació del casos d’us</w:t>
+        <w:t>Planificació especificació del</w:t>
+      </w:r>
+      <w:r>
+        <w:rPr>
+          <w:lang w:val="ca-ES"/>
+        </w:rPr>
+        <w:t>s</w:t>
+      </w:r>
+      <w:r>
+        <w:rPr>
+          <w:lang w:val="ca-ES"/>
+        </w:rPr>
+        <w:t xml:space="preserve"> casos d’</w:t>
+      </w:r>
+      <w:r>
+        <w:rPr>
+          <w:lang w:val="ca-ES"/>
+        </w:rPr>
+        <w:t>ú</w:t>
+      </w:r>
+      <w:r>
+        <w:rPr>
+          <w:lang w:val="ca-ES"/>
+        </w:rPr>
+        <w:t>s</w:t>
       </w:r>
     </w:p>
     <w:p>
@@ -2712,7 +3169,13 @@
               <w:rPr>
                 <w:lang w:val="ca-ES"/>
               </w:rPr>
-              <w:t xml:space="preserve">amb mòduls de humitat, temperatura, </w:t>
+              <w:t>amb mòduls d’</w:t>
+            </w:r>
+            <w:r>
+              <w:rPr>
+                <w:lang w:val="ca-ES"/>
+              </w:rPr>
+              <w:t xml:space="preserve">humitat, temperatura, </w:t>
             </w:r>
             <w:r>
               <w:rPr>
@@ -2962,6 +3425,7 @@
                       <w:bCs w:val="0"/>
                       <w:lang w:val="ca-ES"/>
                     </w:rPr>
+                    <w:lastRenderedPageBreak/>
                     <w:t xml:space="preserve">Connecta amb la </w:t>
                   </w:r>
                   <w:proofErr w:type="spellStart"/>
@@ -3121,7 +3585,15 @@
                       <w:bCs w:val="0"/>
                       <w:lang w:val="ca-ES"/>
                     </w:rPr>
-                    <w:t xml:space="preserve">Mira si encara esta connectat a la </w:t>
+                    <w:t>Mira si encara està</w:t>
+                  </w:r>
+                  <w:r>
+                    <w:rPr>
+                      <w:b w:val="0"/>
+                      <w:bCs w:val="0"/>
+                      <w:lang w:val="ca-ES"/>
+                    </w:rPr>
+                    <w:t xml:space="preserve"> connectat a la </w:t>
                   </w:r>
                   <w:proofErr w:type="spellStart"/>
                   <w:r>
@@ -3187,7 +3659,15 @@
                       <w:bCs w:val="0"/>
                       <w:lang w:val="ca-ES"/>
                     </w:rPr>
-                    <w:t>Mira si el temps esperat es superior a la demanada.</w:t>
+                    <w:t>Mira si el temps esperat é</w:t>
+                  </w:r>
+                  <w:r>
+                    <w:rPr>
+                      <w:b w:val="0"/>
+                      <w:bCs w:val="0"/>
+                      <w:lang w:val="ca-ES"/>
+                    </w:rPr>
+                    <w:t>s superior a la demanada.</w:t>
                   </w:r>
                 </w:p>
                 <w:p>
@@ -3450,7 +3930,13 @@
                     <w:rPr>
                       <w:lang w:val="ca-ES"/>
                     </w:rPr>
-                    <w:t>Si no esta connectat</w:t>
+                    <w:t>Si no està</w:t>
+                  </w:r>
+                  <w:r>
+                    <w:rPr>
+                      <w:lang w:val="ca-ES"/>
+                    </w:rPr>
+                    <w:t xml:space="preserve"> connectat</w:t>
                   </w:r>
                   <w:r>
                     <w:rPr>
@@ -3494,7 +3980,19 @@
                     <w:rPr>
                       <w:lang w:val="ca-ES"/>
                     </w:rPr>
-                    <w:t>Entra en un bucle per veure si rep la acceptació.</w:t>
+                    <w:t xml:space="preserve">Entra </w:t>
+                  </w:r>
+                  <w:r>
+                    <w:rPr>
+                      <w:lang w:val="ca-ES"/>
+                    </w:rPr>
+                    <w:t>en un bucle per veure si rep l’</w:t>
+                  </w:r>
+                  <w:r>
+                    <w:rPr>
+                      <w:lang w:val="ca-ES"/>
+                    </w:rPr>
+                    <w:t>acceptació.</w:t>
                   </w:r>
                 </w:p>
                 <w:p>
@@ -3514,7 +4012,13 @@
                     <w:rPr>
                       <w:lang w:val="ca-ES"/>
                     </w:rPr>
-                    <w:t>Torna al punt cinc si es correcte.</w:t>
+                    <w:t>Torna al punt cinc si é</w:t>
+                  </w:r>
+                  <w:r>
+                    <w:rPr>
+                      <w:lang w:val="ca-ES"/>
+                    </w:rPr>
+                    <w:t>s correcte.</w:t>
                   </w:r>
                 </w:p>
                 <w:p>
@@ -3701,7 +4205,19 @@
                     <w:rPr>
                       <w:lang w:val="ca-ES"/>
                     </w:rPr>
-                    <w:t>Si no esta connectat re intenta connectar amb el controlador.</w:t>
+                    <w:t>Si no est</w:t>
+                  </w:r>
+                  <w:r>
+                    <w:rPr>
+                      <w:lang w:val="ca-ES"/>
+                    </w:rPr>
+                    <w:t>à</w:t>
+                  </w:r>
+                  <w:r>
+                    <w:rPr>
+                      <w:lang w:val="ca-ES"/>
+                    </w:rPr>
+                    <w:t xml:space="preserve"> connectat re intenta connectar amb el controlador.</w:t>
                   </w:r>
                 </w:p>
                 <w:p>
@@ -4218,7 +4734,23 @@
                       <w:bCs w:val="0"/>
                       <w:lang w:val="ca-ES"/>
                     </w:rPr>
-                    <w:t>Servidor rep l’odre que vol fer el dispositiu.</w:t>
+                    <w:t>Servidor rep l’o</w:t>
+                  </w:r>
+                  <w:r>
+                    <w:rPr>
+                      <w:b w:val="0"/>
+                      <w:bCs w:val="0"/>
+                      <w:lang w:val="ca-ES"/>
+                    </w:rPr>
+                    <w:t>r</w:t>
+                  </w:r>
+                  <w:r>
+                    <w:rPr>
+                      <w:b w:val="0"/>
+                      <w:bCs w:val="0"/>
+                      <w:lang w:val="ca-ES"/>
+                    </w:rPr>
+                    <w:t>dre que vol fer el dispositiu.</w:t>
                   </w:r>
                 </w:p>
                 <w:p>
@@ -4241,7 +4773,6 @@
                       <w:bCs w:val="0"/>
                       <w:lang w:val="ca-ES"/>
                     </w:rPr>
-                    <w:lastRenderedPageBreak/>
                     <w:t>Rep l’opció d’enviar dades.</w:t>
                   </w:r>
                 </w:p>
@@ -4621,7 +5152,14 @@
               <w:rPr>
                 <w:lang w:val="ca-ES"/>
               </w:rPr>
-              <w:t>Un usuari acaba de baixar l’aplicació i accedeix per visualitzar el programa.</w:t>
+              <w:t xml:space="preserve">Un usuari acaba de baixar l’aplicació i accedeix per visualitzar el </w:t>
+            </w:r>
+            <w:r>
+              <w:rPr>
+                <w:lang w:val="ca-ES"/>
+              </w:rPr>
+              <w:lastRenderedPageBreak/>
+              <w:t>programa.</w:t>
             </w:r>
           </w:p>
         </w:tc>
@@ -4642,6 +5180,7 @@
               <w:rPr>
                 <w:lang w:val="ca-ES"/>
               </w:rPr>
+              <w:lastRenderedPageBreak/>
               <w:t xml:space="preserve">Actors: </w:t>
             </w:r>
           </w:p>
@@ -4712,7 +5251,13 @@
               <w:rPr>
                 <w:lang w:val="ca-ES"/>
               </w:rPr>
-              <w:t xml:space="preserve">El usuari acaba d’instal·lar </w:t>
+              <w:t>L’</w:t>
+            </w:r>
+            <w:r>
+              <w:rPr>
+                <w:lang w:val="ca-ES"/>
+              </w:rPr>
+              <w:t xml:space="preserve">usuari acaba d’instal·lar </w:t>
             </w:r>
             <w:proofErr w:type="spellStart"/>
             <w:r>
@@ -4942,7 +5487,23 @@
                       <w:bCs w:val="0"/>
                       <w:lang w:val="ca-ES"/>
                     </w:rPr>
-                    <w:t>Introdueix dades bàsics.</w:t>
+                    <w:t xml:space="preserve">Introdueix dades </w:t>
+                  </w:r>
+                  <w:r>
+                    <w:rPr>
+                      <w:b w:val="0"/>
+                      <w:bCs w:val="0"/>
+                      <w:lang w:val="ca-ES"/>
+                    </w:rPr>
+                    <w:t>bàsiques</w:t>
+                  </w:r>
+                  <w:r>
+                    <w:rPr>
+                      <w:b w:val="0"/>
+                      <w:bCs w:val="0"/>
+                      <w:lang w:val="ca-ES"/>
+                    </w:rPr>
+                    <w:t>.</w:t>
                   </w:r>
                 </w:p>
                 <w:p>
@@ -5143,7 +5704,19 @@
               <w:rPr>
                 <w:lang w:val="ca-ES"/>
               </w:rPr>
-              <w:t>L’usuari que esta registrar prèviament, vol omplir un qüestionari de mobilitat.</w:t>
+              <w:t>L’usuari que est</w:t>
+            </w:r>
+            <w:r>
+              <w:rPr>
+                <w:lang w:val="ca-ES"/>
+              </w:rPr>
+              <w:t>à</w:t>
+            </w:r>
+            <w:r>
+              <w:rPr>
+                <w:lang w:val="ca-ES"/>
+              </w:rPr>
+              <w:t xml:space="preserve"> registrar prèviament, vol omplir un qüestionari de mobilitat.</w:t>
             </w:r>
           </w:p>
         </w:tc>
@@ -5538,7 +6111,6 @@
         <w:rPr>
           <w:lang w:val="ca-ES"/>
         </w:rPr>
-        <w:lastRenderedPageBreak/>
         <w:t>Proves</w:t>
       </w:r>
     </w:p>
@@ -5714,6 +6286,7 @@
         <w:rPr>
           <w:lang w:val="ca-ES"/>
         </w:rPr>
+        <w:lastRenderedPageBreak/>
         <w:t>Conclusió</w:t>
       </w:r>
     </w:p>

</xml_diff>